<commit_message>
update meeting minutes and log
</commit_message>
<xml_diff>
--- a/Project Management/Meeting_Minutes/10-20-2023 Update and Concept Design.docx
+++ b/Project Management/Meeting_Minutes/10-20-2023 Update and Concept Design.docx
@@ -156,7 +156,7 @@
                 <w:sz w:val="20"/>
                 <w:szCs w:val="20"/>
               </w:rPr>
-              <w:t>Xian Gao</w:t>
+              <w:t>Noah Rieth</w:t>
             </w:r>
           </w:p>
           <w:p>
@@ -165,23 +165,7 @@
               <w:rPr>
                 <w:sz w:val="20"/>
                 <w:szCs w:val="20"/>
-              </w:rPr>
-            </w:pPr>
-            <w:r>
-              <w:rPr>
-                <w:sz w:val="20"/>
-                <w:szCs w:val="20"/>
-              </w:rPr>
-              <w:t>Noah Rieth</w:t>
-            </w:r>
-          </w:p>
-          <w:p>
-            <w:pPr>
-              <w:spacing w:line="240" w:lineRule="auto"/>
-              <w:rPr>
-                <w:sz w:val="20"/>
-                <w:szCs w:val="20"/>
-                <w:lang w:val="es-US"/>
+                <w:lang w:val="en-US"/>
               </w:rPr>
             </w:pPr>
             <w:r>
@@ -874,210 +858,271 @@
           </w:p>
           <w:p>
             <w:pPr>
+              <w:pStyle w:val="ListParagraph"/>
               <w:numPr>
                 <w:ilvl w:val="0"/>
-                <w:numId w:val="4"/>
+                <w:numId w:val="7"/>
               </w:numPr>
               <w:shd w:val="clear" w:color="auto" w:fill="FFFFFF"/>
               <w:spacing w:line="240" w:lineRule="auto"/>
               <w:rPr>
-                <w:sz w:val="20"/>
-                <w:szCs w:val="20"/>
-              </w:rPr>
-            </w:pPr>
-            <w:r>
-              <w:rPr>
-                <w:sz w:val="20"/>
-                <w:szCs w:val="20"/>
-              </w:rPr>
-              <w:t>Project Timeline Review (Presenter)</w:t>
-            </w:r>
-          </w:p>
-          <w:p>
-            <w:pPr>
+                <w:color w:val="222222"/>
+                <w:sz w:val="20"/>
+                <w:szCs w:val="20"/>
+              </w:rPr>
+            </w:pPr>
+            <w:r>
+              <w:rPr>
+                <w:color w:val="222222"/>
+                <w:sz w:val="20"/>
+                <w:szCs w:val="20"/>
+              </w:rPr>
+              <w:t>OpenPose has a lot of difficulty in scaling with videos (want to further discuss how this will affect our project and if it’s a good choice)</w:t>
+            </w:r>
+          </w:p>
+          <w:p>
+            <w:pPr>
+              <w:pStyle w:val="ListParagraph"/>
               <w:numPr>
                 <w:ilvl w:val="0"/>
-                <w:numId w:val="4"/>
+                <w:numId w:val="7"/>
               </w:numPr>
               <w:shd w:val="clear" w:color="auto" w:fill="FFFFFF"/>
               <w:spacing w:line="240" w:lineRule="auto"/>
               <w:rPr>
-                <w:sz w:val="20"/>
-                <w:szCs w:val="20"/>
-              </w:rPr>
-            </w:pPr>
-            <w:r>
-              <w:rPr>
-                <w:sz w:val="20"/>
-                <w:szCs w:val="20"/>
-              </w:rPr>
-              <w:t>Progress on Activity 1 (Presenter)</w:t>
-            </w:r>
-          </w:p>
-          <w:p>
-            <w:pPr>
+                <w:color w:val="222222"/>
+                <w:sz w:val="20"/>
+                <w:szCs w:val="20"/>
+              </w:rPr>
+            </w:pPr>
+            <w:r>
+              <w:rPr>
+                <w:color w:val="222222"/>
+                <w:sz w:val="20"/>
+                <w:szCs w:val="20"/>
+              </w:rPr>
+              <w:t xml:space="preserve">VideoPose3D and </w:t>
+            </w:r>
+            <w:r>
+              <w:rPr>
+                <w:color w:val="222222"/>
+                <w:sz w:val="20"/>
+                <w:szCs w:val="20"/>
+              </w:rPr>
+              <w:t>PoseFormerV2 may not be the best option for this project because access still has not been granted for the models we need to use it, and we do not have a timeline of when we will have access.</w:t>
+            </w:r>
+            <w:r>
+              <w:rPr>
+                <w:color w:val="222222"/>
+                <w:sz w:val="20"/>
+                <w:szCs w:val="20"/>
+              </w:rPr>
+              <w:t xml:space="preserve"> </w:t>
+            </w:r>
+          </w:p>
+          <w:p>
+            <w:pPr>
+              <w:shd w:val="clear" w:color="auto" w:fill="FFFFFF"/>
+              <w:spacing w:before="200" w:line="240" w:lineRule="auto"/>
+              <w:rPr>
+                <w:b/>
+                <w:sz w:val="20"/>
+                <w:szCs w:val="20"/>
+              </w:rPr>
+            </w:pPr>
+            <w:r>
+              <w:rPr>
+                <w:b/>
+                <w:sz w:val="20"/>
+                <w:szCs w:val="20"/>
+              </w:rPr>
+              <w:t>New Business</w:t>
+            </w:r>
+          </w:p>
+          <w:p>
+            <w:pPr>
+              <w:pStyle w:val="ListParagraph"/>
               <w:numPr>
                 <w:ilvl w:val="0"/>
-                <w:numId w:val="4"/>
+                <w:numId w:val="8"/>
               </w:numPr>
               <w:shd w:val="clear" w:color="auto" w:fill="FFFFFF"/>
               <w:spacing w:line="240" w:lineRule="auto"/>
               <w:rPr>
-                <w:sz w:val="20"/>
-                <w:szCs w:val="20"/>
-              </w:rPr>
-            </w:pPr>
-            <w:r>
-              <w:rPr>
-                <w:sz w:val="20"/>
-                <w:szCs w:val="20"/>
-              </w:rPr>
-              <w:t>Activity 2 (Presenter)</w:t>
+                <w:color w:val="222222"/>
+                <w:sz w:val="20"/>
+                <w:szCs w:val="20"/>
+              </w:rPr>
+            </w:pPr>
+            <w:r>
+              <w:rPr>
+                <w:color w:val="222222"/>
+                <w:sz w:val="20"/>
+                <w:szCs w:val="20"/>
+              </w:rPr>
+              <w:t>We discussed the need to update both the schedule and the design validation plan to ensure that we are completing the project with the design plan that our client would like us to try</w:t>
             </w:r>
           </w:p>
           <w:p>
             <w:pPr>
               <w:pStyle w:val="ListParagraph"/>
-              <w:shd w:val="clear" w:color="auto" w:fill="FFFFFF"/>
-              <w:spacing w:line="240" w:lineRule="auto"/>
-              <w:ind w:left="2880"/>
-              <w:rPr>
-                <w:color w:val="222222"/>
-                <w:sz w:val="20"/>
-                <w:szCs w:val="20"/>
-              </w:rPr>
-            </w:pPr>
-          </w:p>
-          <w:p>
-            <w:pPr>
-              <w:shd w:val="clear" w:color="auto" w:fill="FFFFFF"/>
-              <w:spacing w:before="200" w:line="240" w:lineRule="auto"/>
-              <w:rPr>
-                <w:b/>
-                <w:sz w:val="20"/>
-                <w:szCs w:val="20"/>
-              </w:rPr>
-            </w:pPr>
-            <w:r>
-              <w:rPr>
-                <w:b/>
-                <w:sz w:val="20"/>
-                <w:szCs w:val="20"/>
-              </w:rPr>
-              <w:t>New Business</w:t>
-            </w:r>
-          </w:p>
-          <w:p>
-            <w:pPr>
               <w:numPr>
                 <w:ilvl w:val="0"/>
-                <w:numId w:val="5"/>
+                <w:numId w:val="8"/>
               </w:numPr>
               <w:shd w:val="clear" w:color="auto" w:fill="FFFFFF"/>
               <w:spacing w:line="240" w:lineRule="auto"/>
               <w:rPr>
-                <w:sz w:val="20"/>
-                <w:szCs w:val="20"/>
-              </w:rPr>
-            </w:pPr>
-            <w:r>
-              <w:rPr>
-                <w:sz w:val="20"/>
-                <w:szCs w:val="20"/>
-              </w:rPr>
-              <w:t>Project Timeline Review (Presenter)</w:t>
-            </w:r>
-          </w:p>
-          <w:p>
-            <w:pPr>
+                <w:color w:val="222222"/>
+                <w:sz w:val="20"/>
+                <w:szCs w:val="20"/>
+              </w:rPr>
+            </w:pPr>
+            <w:r>
+              <w:rPr>
+                <w:color w:val="222222"/>
+                <w:sz w:val="20"/>
+                <w:szCs w:val="20"/>
+              </w:rPr>
+              <w:t>Discussed what the design concept review would look like in detail for those who could not attend the lecture</w:t>
+            </w:r>
+          </w:p>
+          <w:p>
+            <w:pPr>
+              <w:pStyle w:val="ListParagraph"/>
               <w:numPr>
                 <w:ilvl w:val="0"/>
-                <w:numId w:val="5"/>
+                <w:numId w:val="8"/>
               </w:numPr>
               <w:shd w:val="clear" w:color="auto" w:fill="FFFFFF"/>
               <w:spacing w:line="240" w:lineRule="auto"/>
               <w:rPr>
-                <w:sz w:val="20"/>
-                <w:szCs w:val="20"/>
-              </w:rPr>
-            </w:pPr>
-            <w:r>
-              <w:rPr>
-                <w:sz w:val="20"/>
-                <w:szCs w:val="20"/>
-              </w:rPr>
-              <w:t>Progress on Activity 1 (Presenter)</w:t>
-            </w:r>
-          </w:p>
-          <w:p>
-            <w:pPr>
+                <w:color w:val="222222"/>
+                <w:sz w:val="20"/>
+                <w:szCs w:val="20"/>
+              </w:rPr>
+            </w:pPr>
+            <w:r>
+              <w:rPr>
+                <w:color w:val="222222"/>
+                <w:sz w:val="20"/>
+                <w:szCs w:val="20"/>
+              </w:rPr>
+              <w:t>Molly will try to get OpenPose working on her machine since the other libraries won’t work and Noah has detailed instructions on how to do so in the Git</w:t>
+            </w:r>
+          </w:p>
+          <w:p>
+            <w:pPr>
+              <w:pStyle w:val="ListParagraph"/>
               <w:numPr>
                 <w:ilvl w:val="0"/>
-                <w:numId w:val="5"/>
+                <w:numId w:val="8"/>
               </w:numPr>
               <w:shd w:val="clear" w:color="auto" w:fill="FFFFFF"/>
               <w:spacing w:line="240" w:lineRule="auto"/>
               <w:rPr>
-                <w:sz w:val="20"/>
-                <w:szCs w:val="20"/>
-              </w:rPr>
-            </w:pPr>
-            <w:r>
-              <w:rPr>
-                <w:sz w:val="20"/>
-                <w:szCs w:val="20"/>
-              </w:rPr>
-              <w:t>Activity 2 (Presenter)</w:t>
+                <w:color w:val="222222"/>
+                <w:sz w:val="20"/>
+                <w:szCs w:val="20"/>
+              </w:rPr>
+            </w:pPr>
+            <w:r>
+              <w:rPr>
+                <w:color w:val="222222"/>
+                <w:sz w:val="20"/>
+                <w:szCs w:val="20"/>
+              </w:rPr>
+              <w:t>Decided to try to be finished with the shared presentation by Thursday October 26</w:t>
+            </w:r>
+            <w:r>
+              <w:rPr>
+                <w:color w:val="222222"/>
+                <w:sz w:val="20"/>
+                <w:szCs w:val="20"/>
+                <w:vertAlign w:val="superscript"/>
+              </w:rPr>
+              <w:t>th</w:t>
+            </w:r>
+            <w:r>
+              <w:rPr>
+                <w:color w:val="222222"/>
+                <w:sz w:val="20"/>
+                <w:szCs w:val="20"/>
+              </w:rPr>
+              <w:t xml:space="preserve"> so that we can receive feedback from Bolden and Vakanski before the presentation</w:t>
             </w:r>
           </w:p>
           <w:p>
             <w:pPr>
               <w:pStyle w:val="ListParagraph"/>
+              <w:numPr>
+                <w:ilvl w:val="1"/>
+                <w:numId w:val="8"/>
+              </w:numPr>
               <w:shd w:val="clear" w:color="auto" w:fill="FFFFFF"/>
               <w:spacing w:line="240" w:lineRule="auto"/>
-              <w:ind w:left="2880"/>
               <w:rPr>
                 <w:color w:val="222222"/>
                 <w:sz w:val="20"/>
                 <w:szCs w:val="20"/>
               </w:rPr>
             </w:pPr>
+            <w:r>
+              <w:rPr>
+                <w:color w:val="222222"/>
+                <w:sz w:val="20"/>
+                <w:szCs w:val="20"/>
+              </w:rPr>
+              <w:t xml:space="preserve">We plan to have the presentation the second week of November </w:t>
+            </w:r>
           </w:p>
           <w:p>
             <w:pPr>
               <w:pStyle w:val="ListParagraph"/>
+              <w:numPr>
+                <w:ilvl w:val="1"/>
+                <w:numId w:val="8"/>
+              </w:numPr>
               <w:shd w:val="clear" w:color="auto" w:fill="FFFFFF"/>
               <w:spacing w:line="240" w:lineRule="auto"/>
-              <w:ind w:left="2880"/>
               <w:rPr>
                 <w:color w:val="222222"/>
                 <w:sz w:val="20"/>
                 <w:szCs w:val="20"/>
               </w:rPr>
             </w:pPr>
+            <w:r>
+              <w:rPr>
+                <w:color w:val="222222"/>
+                <w:sz w:val="20"/>
+                <w:szCs w:val="20"/>
+              </w:rPr>
+              <w:t>Potential Idea: ISUB 327 On Wednesday November 8th at 4pm?</w:t>
+            </w:r>
           </w:p>
           <w:p>
             <w:pPr>
               <w:pStyle w:val="ListParagraph"/>
+              <w:numPr>
+                <w:ilvl w:val="1"/>
+                <w:numId w:val="8"/>
+              </w:numPr>
               <w:shd w:val="clear" w:color="auto" w:fill="FFFFFF"/>
               <w:spacing w:line="240" w:lineRule="auto"/>
-              <w:ind w:left="2880"/>
               <w:rPr>
                 <w:color w:val="222222"/>
                 <w:sz w:val="20"/>
                 <w:szCs w:val="20"/>
               </w:rPr>
             </w:pPr>
-          </w:p>
-          <w:p>
-            <w:pPr>
-              <w:widowControl w:val="0"/>
+            <w:r>
               <w:rPr>
                 <w:color w:val="222222"/>
                 <w:sz w:val="20"/>
                 <w:szCs w:val="20"/>
               </w:rPr>
-            </w:pPr>
+              <w:t>Maybe have a demo of motion GPT?</w:t>
+            </w:r>
           </w:p>
         </w:tc>
       </w:tr>
@@ -1094,9 +1139,40 @@
           <w:p>
             <w:pPr>
               <w:widowControl w:val="0"/>
+              <w:pBdr>
+                <w:top w:val="nil"/>
+                <w:left w:val="nil"/>
+                <w:bottom w:val="nil"/>
+                <w:right w:val="nil"/>
+                <w:between w:val="nil"/>
+              </w:pBdr>
+              <w:spacing w:before="200"/>
+              <w:rPr>
+                <w:b/>
+                <w:bCs/>
+                <w:color w:val="222222"/>
+                <w:sz w:val="20"/>
+                <w:szCs w:val="20"/>
+              </w:rPr>
+            </w:pPr>
+            <w:r>
+              <w:rPr>
+                <w:b/>
+                <w:bCs/>
+                <w:color w:val="222222"/>
+                <w:sz w:val="20"/>
+                <w:szCs w:val="20"/>
+              </w:rPr>
+              <w:t>Action Items:</w:t>
+            </w:r>
+          </w:p>
+          <w:p>
+            <w:pPr>
+              <w:pStyle w:val="ListParagraph"/>
+              <w:widowControl w:val="0"/>
               <w:numPr>
                 <w:ilvl w:val="0"/>
-                <w:numId w:val="3"/>
+                <w:numId w:val="9"/>
               </w:numPr>
               <w:pBdr>
                 <w:top w:val="nil"/>
@@ -1106,29 +1182,147 @@
                 <w:between w:val="nil"/>
               </w:pBdr>
               <w:spacing w:before="200"/>
-              <w:ind w:left="450"/>
               <w:rPr>
                 <w:b/>
-                <w:sz w:val="20"/>
-                <w:szCs w:val="20"/>
-              </w:rPr>
-            </w:pPr>
-            <w:r>
+                <w:bCs/>
+                <w:color w:val="222222"/>
+                <w:sz w:val="20"/>
+                <w:szCs w:val="20"/>
+              </w:rPr>
+            </w:pPr>
+            <w:r>
+              <w:rPr>
+                <w:color w:val="222222"/>
+                <w:sz w:val="20"/>
+                <w:szCs w:val="20"/>
+              </w:rPr>
+              <w:t>Update Design Validation and Schedule</w:t>
+            </w:r>
+          </w:p>
+          <w:p>
+            <w:pPr>
+              <w:pStyle w:val="ListParagraph"/>
+              <w:widowControl w:val="0"/>
+              <w:numPr>
+                <w:ilvl w:val="0"/>
+                <w:numId w:val="9"/>
+              </w:numPr>
+              <w:pBdr>
+                <w:top w:val="nil"/>
+                <w:left w:val="nil"/>
+                <w:bottom w:val="nil"/>
+                <w:right w:val="nil"/>
+                <w:between w:val="nil"/>
+              </w:pBdr>
+              <w:spacing w:before="200"/>
               <w:rPr>
                 <w:b/>
-                <w:sz w:val="20"/>
-                <w:szCs w:val="20"/>
-              </w:rPr>
-              <w:t xml:space="preserve">Other Topics (Team)  </w:t>
-            </w:r>
-          </w:p>
-          <w:p>
-            <w:pPr>
-              <w:shd w:val="clear" w:color="auto" w:fill="FFFFFF"/>
-              <w:spacing w:line="240" w:lineRule="auto"/>
-              <w:ind w:left="1440"/>
-              <w:rPr>
+                <w:bCs/>
                 <w:color w:val="222222"/>
+                <w:sz w:val="20"/>
+                <w:szCs w:val="20"/>
+              </w:rPr>
+            </w:pPr>
+            <w:r>
+              <w:rPr>
+                <w:color w:val="222222"/>
+                <w:sz w:val="20"/>
+                <w:szCs w:val="20"/>
+              </w:rPr>
+              <w:t>Fill out the presentation</w:t>
+            </w:r>
+          </w:p>
+          <w:p>
+            <w:pPr>
+              <w:pStyle w:val="ListParagraph"/>
+              <w:widowControl w:val="0"/>
+              <w:numPr>
+                <w:ilvl w:val="0"/>
+                <w:numId w:val="9"/>
+              </w:numPr>
+              <w:pBdr>
+                <w:top w:val="nil"/>
+                <w:left w:val="nil"/>
+                <w:bottom w:val="nil"/>
+                <w:right w:val="nil"/>
+                <w:between w:val="nil"/>
+              </w:pBdr>
+              <w:spacing w:before="200"/>
+              <w:rPr>
+                <w:b/>
+                <w:bCs/>
+                <w:color w:val="222222"/>
+                <w:sz w:val="20"/>
+                <w:szCs w:val="20"/>
+              </w:rPr>
+            </w:pPr>
+            <w:r>
+              <w:rPr>
+                <w:color w:val="222222"/>
+                <w:sz w:val="20"/>
+                <w:szCs w:val="20"/>
+              </w:rPr>
+              <w:t>Follow instructions to gain access to the GPU server</w:t>
+            </w:r>
+          </w:p>
+          <w:p>
+            <w:pPr>
+              <w:pStyle w:val="ListParagraph"/>
+              <w:widowControl w:val="0"/>
+              <w:numPr>
+                <w:ilvl w:val="0"/>
+                <w:numId w:val="9"/>
+              </w:numPr>
+              <w:pBdr>
+                <w:top w:val="nil"/>
+                <w:left w:val="nil"/>
+                <w:bottom w:val="nil"/>
+                <w:right w:val="nil"/>
+                <w:between w:val="nil"/>
+              </w:pBdr>
+              <w:spacing w:before="200"/>
+              <w:rPr>
+                <w:b/>
+                <w:bCs/>
+                <w:color w:val="222222"/>
+                <w:sz w:val="20"/>
+                <w:szCs w:val="20"/>
+              </w:rPr>
+            </w:pPr>
+            <w:r>
+              <w:rPr>
+                <w:color w:val="222222"/>
+                <w:sz w:val="20"/>
+                <w:szCs w:val="20"/>
+              </w:rPr>
+              <w:t>Upload all files to Dr. Vakanski’s oneDrive</w:t>
+            </w:r>
+          </w:p>
+        </w:tc>
+      </w:tr>
+      <w:tr>
+        <w:trPr>
+          <w:trHeight w:val="240"/>
+        </w:trPr>
+        <w:tc>
+          <w:tcPr>
+            <w:tcW w:w="10800" w:type="dxa"/>
+            <w:shd w:val="clear" w:color="auto" w:fill="auto"/>
+            <w:vAlign w:val="bottom"/>
+          </w:tcPr>
+          <w:p>
+            <w:pPr>
+              <w:widowControl w:val="0"/>
+              <w:pBdr>
+                <w:top w:val="nil"/>
+                <w:left w:val="nil"/>
+                <w:bottom w:val="nil"/>
+                <w:right w:val="nil"/>
+                <w:between w:val="nil"/>
+              </w:pBdr>
+              <w:spacing w:before="200"/>
+              <w:rPr>
+                <w:b/>
                 <w:sz w:val="20"/>
                 <w:szCs w:val="20"/>
               </w:rPr>
@@ -1143,12 +1337,8 @@
       </w:pPr>
     </w:p>
     <w:sectPr>
-      <w:headerReference w:type="even" r:id="rId8"/>
-      <w:headerReference w:type="default" r:id="rId9"/>
-      <w:footerReference w:type="even" r:id="rId10"/>
-      <w:footerReference w:type="default" r:id="rId11"/>
-      <w:headerReference w:type="first" r:id="rId12"/>
-      <w:footerReference w:type="first" r:id="rId13"/>
+      <w:headerReference w:type="default" r:id="rId8"/>
+      <w:footerReference w:type="default" r:id="rId9"/>
       <w:pgSz w:w="12240" w:h="15840"/>
       <w:pgMar w:top="720" w:right="720" w:bottom="720" w:left="720" w:header="720" w:footer="720" w:gutter="0"/>
       <w:pgNumType w:start="1"/>
@@ -1187,16 +1377,6 @@
 <w:ftr xmlns:wpc="http://schemas.microsoft.com/office/word/2010/wordprocessingCanvas" xmlns:cx="http://schemas.microsoft.com/office/drawing/2014/chartex" xmlns:cx1="http://schemas.microsoft.com/office/drawing/2015/9/8/chartex" xmlns:cx2="http://schemas.microsoft.com/office/drawing/2015/10/21/chartex" xmlns:cx3="http://schemas.microsoft.com/office/drawing/2016/5/9/chartex" xmlns:cx4="http://schemas.microsoft.com/office/drawing/2016/5/10/chartex" xmlns:cx5="http://schemas.microsoft.com/office/drawing/2016/5/11/chartex" xmlns:cx6="http://schemas.microsoft.com/office/drawing/2016/5/12/chartex" xmlns:cx7="http://schemas.microsoft.com/office/drawing/2016/5/13/chartex" xmlns:cx8="http://schemas.microsoft.com/office/drawing/2016/5/14/chartex" xmlns:mc="http://schemas.openxmlformats.org/markup-compatibility/2006" xmlns:aink="http://schemas.microsoft.com/office/drawing/2016/ink" xmlns:am3d="http://schemas.microsoft.com/office/drawing/2017/model3d" xmlns:o="urn:schemas-microsoft-com:office:office" xmlns:oel="http://schemas.microsoft.com/office/2019/extlst" xmlns:r="http://schemas.openxmlformats.org/officeDocument/2006/relationships" xmlns:m="http://schemas.openxmlformats.org/officeDocument/2006/math" xmlns:v="urn:schemas-microsoft-com:vml" xmlns:wp14="http://schemas.microsoft.com/office/word/2010/wordprocessingDrawing" xmlns:wp="http://schemas.openxmlformats.org/drawingml/2006/wordprocessingDrawing" xmlns:w10="urn:schemas-microsoft-com:office:word" xmlns:w="http://schemas.openxmlformats.org/wordprocessingml/2006/main" xmlns:w14="http://schemas.microsoft.com/office/word/2010/wordml" xmlns:w15="http://schemas.microsoft.com/office/word/2012/wordml" xmlns:w16cex="http://schemas.microsoft.com/office/word/2018/wordml/cex" xmlns:w16cid="http://schemas.microsoft.com/office/word/2016/wordml/cid" xmlns:w16="http://schemas.microsoft.com/office/word/2018/wordml" xmlns:w16sdtdh="http://schemas.microsoft.com/office/word/2020/wordml/sdtdatahash" xmlns:w16se="http://schemas.microsoft.com/office/word/2015/wordml/symex" xmlns:wpg="http://schemas.microsoft.com/office/word/2010/wordprocessingGroup" xmlns:wpi="http://schemas.microsoft.com/office/word/2010/wordprocessingInk" xmlns:wne="http://schemas.microsoft.com/office/word/2006/wordml" xmlns:wps="http://schemas.microsoft.com/office/word/2010/wordprocessingShape" mc:Ignorable="w14 w15 w16se w16cid w16 w16cex w16sdtdh wp14">
   <w:p>
     <w:pPr>
-      <w:pStyle w:val="Footer"/>
-    </w:pPr>
-  </w:p>
-</w:ftr>
-</file>
-
-<file path=word/footer2.xml><?xml version="1.0" encoding="utf-8"?>
-<w:ftr xmlns:wpc="http://schemas.microsoft.com/office/word/2010/wordprocessingCanvas" xmlns:cx="http://schemas.microsoft.com/office/drawing/2014/chartex" xmlns:cx1="http://schemas.microsoft.com/office/drawing/2015/9/8/chartex" xmlns:cx2="http://schemas.microsoft.com/office/drawing/2015/10/21/chartex" xmlns:cx3="http://schemas.microsoft.com/office/drawing/2016/5/9/chartex" xmlns:cx4="http://schemas.microsoft.com/office/drawing/2016/5/10/chartex" xmlns:cx5="http://schemas.microsoft.com/office/drawing/2016/5/11/chartex" xmlns:cx6="http://schemas.microsoft.com/office/drawing/2016/5/12/chartex" xmlns:cx7="http://schemas.microsoft.com/office/drawing/2016/5/13/chartex" xmlns:cx8="http://schemas.microsoft.com/office/drawing/2016/5/14/chartex" xmlns:mc="http://schemas.openxmlformats.org/markup-compatibility/2006" xmlns:aink="http://schemas.microsoft.com/office/drawing/2016/ink" xmlns:am3d="http://schemas.microsoft.com/office/drawing/2017/model3d" xmlns:o="urn:schemas-microsoft-com:office:office" xmlns:oel="http://schemas.microsoft.com/office/2019/extlst" xmlns:r="http://schemas.openxmlformats.org/officeDocument/2006/relationships" xmlns:m="http://schemas.openxmlformats.org/officeDocument/2006/math" xmlns:v="urn:schemas-microsoft-com:vml" xmlns:wp14="http://schemas.microsoft.com/office/word/2010/wordprocessingDrawing" xmlns:wp="http://schemas.openxmlformats.org/drawingml/2006/wordprocessingDrawing" xmlns:w10="urn:schemas-microsoft-com:office:word" xmlns:w="http://schemas.openxmlformats.org/wordprocessingml/2006/main" xmlns:w14="http://schemas.microsoft.com/office/word/2010/wordml" xmlns:w15="http://schemas.microsoft.com/office/word/2012/wordml" xmlns:w16cex="http://schemas.microsoft.com/office/word/2018/wordml/cex" xmlns:w16cid="http://schemas.microsoft.com/office/word/2016/wordml/cid" xmlns:w16="http://schemas.microsoft.com/office/word/2018/wordml" xmlns:w16sdtdh="http://schemas.microsoft.com/office/word/2020/wordml/sdtdatahash" xmlns:w16se="http://schemas.microsoft.com/office/word/2015/wordml/symex" xmlns:wpg="http://schemas.microsoft.com/office/word/2010/wordprocessingGroup" xmlns:wpi="http://schemas.microsoft.com/office/word/2010/wordprocessingInk" xmlns:wne="http://schemas.microsoft.com/office/word/2006/wordml" xmlns:wps="http://schemas.microsoft.com/office/word/2010/wordprocessingShape" mc:Ignorable="w14 w15 w16se w16cid w16 w16cex w16sdtdh wp14">
-  <w:p>
-    <w:pPr>
       <w:tabs>
         <w:tab w:val="center" w:pos="5400"/>
         <w:tab w:val="right" w:pos="10800"/>
@@ -1318,16 +1498,6 @@
       </w:rPr>
       <w:fldChar w:fldCharType="end"/>
     </w:r>
-  </w:p>
-</w:ftr>
-</file>
-
-<file path=word/footer3.xml><?xml version="1.0" encoding="utf-8"?>
-<w:ftr xmlns:wpc="http://schemas.microsoft.com/office/word/2010/wordprocessingCanvas" xmlns:cx="http://schemas.microsoft.com/office/drawing/2014/chartex" xmlns:cx1="http://schemas.microsoft.com/office/drawing/2015/9/8/chartex" xmlns:cx2="http://schemas.microsoft.com/office/drawing/2015/10/21/chartex" xmlns:cx3="http://schemas.microsoft.com/office/drawing/2016/5/9/chartex" xmlns:cx4="http://schemas.microsoft.com/office/drawing/2016/5/10/chartex" xmlns:cx5="http://schemas.microsoft.com/office/drawing/2016/5/11/chartex" xmlns:cx6="http://schemas.microsoft.com/office/drawing/2016/5/12/chartex" xmlns:cx7="http://schemas.microsoft.com/office/drawing/2016/5/13/chartex" xmlns:cx8="http://schemas.microsoft.com/office/drawing/2016/5/14/chartex" xmlns:mc="http://schemas.openxmlformats.org/markup-compatibility/2006" xmlns:aink="http://schemas.microsoft.com/office/drawing/2016/ink" xmlns:am3d="http://schemas.microsoft.com/office/drawing/2017/model3d" xmlns:o="urn:schemas-microsoft-com:office:office" xmlns:oel="http://schemas.microsoft.com/office/2019/extlst" xmlns:r="http://schemas.openxmlformats.org/officeDocument/2006/relationships" xmlns:m="http://schemas.openxmlformats.org/officeDocument/2006/math" xmlns:v="urn:schemas-microsoft-com:vml" xmlns:wp14="http://schemas.microsoft.com/office/word/2010/wordprocessingDrawing" xmlns:wp="http://schemas.openxmlformats.org/drawingml/2006/wordprocessingDrawing" xmlns:w10="urn:schemas-microsoft-com:office:word" xmlns:w="http://schemas.openxmlformats.org/wordprocessingml/2006/main" xmlns:w14="http://schemas.microsoft.com/office/word/2010/wordml" xmlns:w15="http://schemas.microsoft.com/office/word/2012/wordml" xmlns:w16cex="http://schemas.microsoft.com/office/word/2018/wordml/cex" xmlns:w16cid="http://schemas.microsoft.com/office/word/2016/wordml/cid" xmlns:w16="http://schemas.microsoft.com/office/word/2018/wordml" xmlns:w16sdtdh="http://schemas.microsoft.com/office/word/2020/wordml/sdtdatahash" xmlns:w16se="http://schemas.microsoft.com/office/word/2015/wordml/symex" xmlns:wpg="http://schemas.microsoft.com/office/word/2010/wordprocessingGroup" xmlns:wpi="http://schemas.microsoft.com/office/word/2010/wordprocessingInk" xmlns:wne="http://schemas.microsoft.com/office/word/2006/wordml" xmlns:wps="http://schemas.microsoft.com/office/word/2010/wordprocessingShape" mc:Ignorable="w14 w15 w16se w16cid w16 w16cex w16sdtdh wp14">
-  <w:p>
-    <w:pPr>
-      <w:pStyle w:val="Footer"/>
-    </w:pPr>
   </w:p>
 </w:ftr>
 </file>
@@ -1358,16 +1528,6 @@
 </file>
 
 <file path=word/header1.xml><?xml version="1.0" encoding="utf-8"?>
-<w:hdr xmlns:wpc="http://schemas.microsoft.com/office/word/2010/wordprocessingCanvas" xmlns:cx="http://schemas.microsoft.com/office/drawing/2014/chartex" xmlns:cx1="http://schemas.microsoft.com/office/drawing/2015/9/8/chartex" xmlns:cx2="http://schemas.microsoft.com/office/drawing/2015/10/21/chartex" xmlns:cx3="http://schemas.microsoft.com/office/drawing/2016/5/9/chartex" xmlns:cx4="http://schemas.microsoft.com/office/drawing/2016/5/10/chartex" xmlns:cx5="http://schemas.microsoft.com/office/drawing/2016/5/11/chartex" xmlns:cx6="http://schemas.microsoft.com/office/drawing/2016/5/12/chartex" xmlns:cx7="http://schemas.microsoft.com/office/drawing/2016/5/13/chartex" xmlns:cx8="http://schemas.microsoft.com/office/drawing/2016/5/14/chartex" xmlns:mc="http://schemas.openxmlformats.org/markup-compatibility/2006" xmlns:aink="http://schemas.microsoft.com/office/drawing/2016/ink" xmlns:am3d="http://schemas.microsoft.com/office/drawing/2017/model3d" xmlns:o="urn:schemas-microsoft-com:office:office" xmlns:oel="http://schemas.microsoft.com/office/2019/extlst" xmlns:r="http://schemas.openxmlformats.org/officeDocument/2006/relationships" xmlns:m="http://schemas.openxmlformats.org/officeDocument/2006/math" xmlns:v="urn:schemas-microsoft-com:vml" xmlns:wp14="http://schemas.microsoft.com/office/word/2010/wordprocessingDrawing" xmlns:wp="http://schemas.openxmlformats.org/drawingml/2006/wordprocessingDrawing" xmlns:w10="urn:schemas-microsoft-com:office:word" xmlns:w="http://schemas.openxmlformats.org/wordprocessingml/2006/main" xmlns:w14="http://schemas.microsoft.com/office/word/2010/wordml" xmlns:w15="http://schemas.microsoft.com/office/word/2012/wordml" xmlns:w16cex="http://schemas.microsoft.com/office/word/2018/wordml/cex" xmlns:w16cid="http://schemas.microsoft.com/office/word/2016/wordml/cid" xmlns:w16="http://schemas.microsoft.com/office/word/2018/wordml" xmlns:w16sdtdh="http://schemas.microsoft.com/office/word/2020/wordml/sdtdatahash" xmlns:w16se="http://schemas.microsoft.com/office/word/2015/wordml/symex" xmlns:wpg="http://schemas.microsoft.com/office/word/2010/wordprocessingGroup" xmlns:wpi="http://schemas.microsoft.com/office/word/2010/wordprocessingInk" xmlns:wne="http://schemas.microsoft.com/office/word/2006/wordml" xmlns:wps="http://schemas.microsoft.com/office/word/2010/wordprocessingShape" mc:Ignorable="w14 w15 w16se w16cid w16 w16cex w16sdtdh wp14">
-  <w:p>
-    <w:pPr>
-      <w:pStyle w:val="Header"/>
-    </w:pPr>
-  </w:p>
-</w:hdr>
-</file>
-
-<file path=word/header2.xml><?xml version="1.0" encoding="utf-8"?>
 <w:hdr xmlns:wpc="http://schemas.microsoft.com/office/word/2010/wordprocessingCanvas" xmlns:cx="http://schemas.microsoft.com/office/drawing/2014/chartex" xmlns:cx1="http://schemas.microsoft.com/office/drawing/2015/9/8/chartex" xmlns:cx2="http://schemas.microsoft.com/office/drawing/2015/10/21/chartex" xmlns:cx3="http://schemas.microsoft.com/office/drawing/2016/5/9/chartex" xmlns:cx4="http://schemas.microsoft.com/office/drawing/2016/5/10/chartex" xmlns:cx5="http://schemas.microsoft.com/office/drawing/2016/5/11/chartex" xmlns:cx6="http://schemas.microsoft.com/office/drawing/2016/5/12/chartex" xmlns:cx7="http://schemas.microsoft.com/office/drawing/2016/5/13/chartex" xmlns:cx8="http://schemas.microsoft.com/office/drawing/2016/5/14/chartex" xmlns:mc="http://schemas.openxmlformats.org/markup-compatibility/2006" xmlns:aink="http://schemas.microsoft.com/office/drawing/2016/ink" xmlns:am3d="http://schemas.microsoft.com/office/drawing/2017/model3d" xmlns:o="urn:schemas-microsoft-com:office:office" xmlns:oel="http://schemas.microsoft.com/office/2019/extlst" xmlns:r="http://schemas.openxmlformats.org/officeDocument/2006/relationships" xmlns:m="http://schemas.openxmlformats.org/officeDocument/2006/math" xmlns:v="urn:schemas-microsoft-com:vml" xmlns:wp14="http://schemas.microsoft.com/office/word/2010/wordprocessingDrawing" xmlns:wp="http://schemas.openxmlformats.org/drawingml/2006/wordprocessingDrawing" xmlns:w10="urn:schemas-microsoft-com:office:word" xmlns:w="http://schemas.openxmlformats.org/wordprocessingml/2006/main" xmlns:w14="http://schemas.microsoft.com/office/word/2010/wordml" xmlns:w15="http://schemas.microsoft.com/office/word/2012/wordml" xmlns:w16cex="http://schemas.microsoft.com/office/word/2018/wordml/cex" xmlns:w16cid="http://schemas.microsoft.com/office/word/2016/wordml/cid" xmlns:w16="http://schemas.microsoft.com/office/word/2018/wordml" xmlns:w16sdtdh="http://schemas.microsoft.com/office/word/2020/wordml/sdtdatahash" xmlns:w16se="http://schemas.microsoft.com/office/word/2015/wordml/symex" xmlns:wpg="http://schemas.microsoft.com/office/word/2010/wordprocessingGroup" xmlns:wpi="http://schemas.microsoft.com/office/word/2010/wordprocessingInk" xmlns:wne="http://schemas.microsoft.com/office/word/2006/wordml" xmlns:wps="http://schemas.microsoft.com/office/word/2010/wordprocessingShape" mc:Ignorable="w14 w15 w16se w16cid w16 w16cex w16sdtdh wp14">
   <w:p>
     <w:pPr>
@@ -1577,13 +1737,31 @@
             </w:rPr>
           </w:pPr>
           <w:r>
-            <w:t>XX:XX AM/</w:t>
+            <w:t>10</w:t>
           </w:r>
           <w:r>
-            <w:t xml:space="preserve">PM to </w:t>
+            <w:t>:</w:t>
           </w:r>
           <w:r>
-            <w:t>XX:XX AM/PM</w:t>
+            <w:t>00</w:t>
+          </w:r>
+          <w:r>
+            <w:t xml:space="preserve"> AM</w:t>
+          </w:r>
+          <w:r>
+            <w:t xml:space="preserve"> to </w:t>
+          </w:r>
+          <w:r>
+            <w:t>10</w:t>
+          </w:r>
+          <w:r>
+            <w:t>:</w:t>
+          </w:r>
+          <w:r>
+            <w:t>45</w:t>
+          </w:r>
+          <w:r>
+            <w:t xml:space="preserve"> AM</w:t>
           </w:r>
         </w:p>
       </w:tc>
@@ -1602,19 +1780,294 @@
 </w:hdr>
 </file>
 
-<file path=word/header3.xml><?xml version="1.0" encoding="utf-8"?>
-<w:hdr xmlns:wpc="http://schemas.microsoft.com/office/word/2010/wordprocessingCanvas" xmlns:cx="http://schemas.microsoft.com/office/drawing/2014/chartex" xmlns:cx1="http://schemas.microsoft.com/office/drawing/2015/9/8/chartex" xmlns:cx2="http://schemas.microsoft.com/office/drawing/2015/10/21/chartex" xmlns:cx3="http://schemas.microsoft.com/office/drawing/2016/5/9/chartex" xmlns:cx4="http://schemas.microsoft.com/office/drawing/2016/5/10/chartex" xmlns:cx5="http://schemas.microsoft.com/office/drawing/2016/5/11/chartex" xmlns:cx6="http://schemas.microsoft.com/office/drawing/2016/5/12/chartex" xmlns:cx7="http://schemas.microsoft.com/office/drawing/2016/5/13/chartex" xmlns:cx8="http://schemas.microsoft.com/office/drawing/2016/5/14/chartex" xmlns:mc="http://schemas.openxmlformats.org/markup-compatibility/2006" xmlns:aink="http://schemas.microsoft.com/office/drawing/2016/ink" xmlns:am3d="http://schemas.microsoft.com/office/drawing/2017/model3d" xmlns:o="urn:schemas-microsoft-com:office:office" xmlns:oel="http://schemas.microsoft.com/office/2019/extlst" xmlns:r="http://schemas.openxmlformats.org/officeDocument/2006/relationships" xmlns:m="http://schemas.openxmlformats.org/officeDocument/2006/math" xmlns:v="urn:schemas-microsoft-com:vml" xmlns:wp14="http://schemas.microsoft.com/office/word/2010/wordprocessingDrawing" xmlns:wp="http://schemas.openxmlformats.org/drawingml/2006/wordprocessingDrawing" xmlns:w10="urn:schemas-microsoft-com:office:word" xmlns:w="http://schemas.openxmlformats.org/wordprocessingml/2006/main" xmlns:w14="http://schemas.microsoft.com/office/word/2010/wordml" xmlns:w15="http://schemas.microsoft.com/office/word/2012/wordml" xmlns:w16cex="http://schemas.microsoft.com/office/word/2018/wordml/cex" xmlns:w16cid="http://schemas.microsoft.com/office/word/2016/wordml/cid" xmlns:w16="http://schemas.microsoft.com/office/word/2018/wordml" xmlns:w16sdtdh="http://schemas.microsoft.com/office/word/2020/wordml/sdtdatahash" xmlns:w16se="http://schemas.microsoft.com/office/word/2015/wordml/symex" xmlns:wpg="http://schemas.microsoft.com/office/word/2010/wordprocessingGroup" xmlns:wpi="http://schemas.microsoft.com/office/word/2010/wordprocessingInk" xmlns:wne="http://schemas.microsoft.com/office/word/2006/wordml" xmlns:wps="http://schemas.microsoft.com/office/word/2010/wordprocessingShape" mc:Ignorable="w14 w15 w16se w16cid w16 w16cex w16sdtdh wp14">
-  <w:p>
-    <w:pPr>
-      <w:pStyle w:val="Header"/>
-    </w:pPr>
-  </w:p>
-</w:hdr>
-</file>
-
 <file path=word/numbering.xml><?xml version="1.0" encoding="utf-8"?>
 <w:numbering xmlns:wpc="http://schemas.microsoft.com/office/word/2010/wordprocessingCanvas" xmlns:cx="http://schemas.microsoft.com/office/drawing/2014/chartex" xmlns:cx1="http://schemas.microsoft.com/office/drawing/2015/9/8/chartex" xmlns:cx2="http://schemas.microsoft.com/office/drawing/2015/10/21/chartex" xmlns:cx3="http://schemas.microsoft.com/office/drawing/2016/5/9/chartex" xmlns:cx4="http://schemas.microsoft.com/office/drawing/2016/5/10/chartex" xmlns:cx5="http://schemas.microsoft.com/office/drawing/2016/5/11/chartex" xmlns:cx6="http://schemas.microsoft.com/office/drawing/2016/5/12/chartex" xmlns:cx7="http://schemas.microsoft.com/office/drawing/2016/5/13/chartex" xmlns:cx8="http://schemas.microsoft.com/office/drawing/2016/5/14/chartex" xmlns:mc="http://schemas.openxmlformats.org/markup-compatibility/2006" xmlns:aink="http://schemas.microsoft.com/office/drawing/2016/ink" xmlns:am3d="http://schemas.microsoft.com/office/drawing/2017/model3d" xmlns:o="urn:schemas-microsoft-com:office:office" xmlns:oel="http://schemas.microsoft.com/office/2019/extlst" xmlns:r="http://schemas.openxmlformats.org/officeDocument/2006/relationships" xmlns:m="http://schemas.openxmlformats.org/officeDocument/2006/math" xmlns:v="urn:schemas-microsoft-com:vml" xmlns:wp14="http://schemas.microsoft.com/office/word/2010/wordprocessingDrawing" xmlns:wp="http://schemas.openxmlformats.org/drawingml/2006/wordprocessingDrawing" xmlns:w10="urn:schemas-microsoft-com:office:word" xmlns:w="http://schemas.openxmlformats.org/wordprocessingml/2006/main" xmlns:w14="http://schemas.microsoft.com/office/word/2010/wordml" xmlns:w15="http://schemas.microsoft.com/office/word/2012/wordml" xmlns:w16cex="http://schemas.microsoft.com/office/word/2018/wordml/cex" xmlns:w16cid="http://schemas.microsoft.com/office/word/2016/wordml/cid" xmlns:w16="http://schemas.microsoft.com/office/word/2018/wordml" xmlns:w16sdtdh="http://schemas.microsoft.com/office/word/2020/wordml/sdtdatahash" xmlns:w16se="http://schemas.microsoft.com/office/word/2015/wordml/symex" xmlns:wpg="http://schemas.microsoft.com/office/word/2010/wordprocessingGroup" xmlns:wpi="http://schemas.microsoft.com/office/word/2010/wordprocessingInk" xmlns:wne="http://schemas.microsoft.com/office/word/2006/wordml" xmlns:wps="http://schemas.microsoft.com/office/word/2010/wordprocessingShape" mc:Ignorable="w14 w15 w16se w16cid w16 w16cex w16sdtdh wp14">
   <w:abstractNum w:abstractNumId="0" w15:restartNumberingAfterBreak="0">
+    <w:nsid w:val="02AA73E0"/>
+    <w:multiLevelType w:val="hybridMultilevel"/>
+    <w:tmpl w:val="53A67C60"/>
+    <w:lvl w:ilvl="0" w:tplc="0409000F">
+      <w:start w:val="1"/>
+      <w:numFmt w:val="decimal"/>
+      <w:lvlText w:val="%1."/>
+      <w:lvlJc w:val="left"/>
+      <w:pPr>
+        <w:ind w:left="720" w:hanging="360"/>
+      </w:pPr>
+    </w:lvl>
+    <w:lvl w:ilvl="1" w:tplc="04090019" w:tentative="1">
+      <w:start w:val="1"/>
+      <w:numFmt w:val="lowerLetter"/>
+      <w:lvlText w:val="%2."/>
+      <w:lvlJc w:val="left"/>
+      <w:pPr>
+        <w:ind w:left="1440" w:hanging="360"/>
+      </w:pPr>
+    </w:lvl>
+    <w:lvl w:ilvl="2" w:tplc="0409001B" w:tentative="1">
+      <w:start w:val="1"/>
+      <w:numFmt w:val="lowerRoman"/>
+      <w:lvlText w:val="%3."/>
+      <w:lvlJc w:val="right"/>
+      <w:pPr>
+        <w:ind w:left="2160" w:hanging="180"/>
+      </w:pPr>
+    </w:lvl>
+    <w:lvl w:ilvl="3" w:tplc="0409000F" w:tentative="1">
+      <w:start w:val="1"/>
+      <w:numFmt w:val="decimal"/>
+      <w:lvlText w:val="%4."/>
+      <w:lvlJc w:val="left"/>
+      <w:pPr>
+        <w:ind w:left="2880" w:hanging="360"/>
+      </w:pPr>
+    </w:lvl>
+    <w:lvl w:ilvl="4" w:tplc="04090019" w:tentative="1">
+      <w:start w:val="1"/>
+      <w:numFmt w:val="lowerLetter"/>
+      <w:lvlText w:val="%5."/>
+      <w:lvlJc w:val="left"/>
+      <w:pPr>
+        <w:ind w:left="3600" w:hanging="360"/>
+      </w:pPr>
+    </w:lvl>
+    <w:lvl w:ilvl="5" w:tplc="0409001B" w:tentative="1">
+      <w:start w:val="1"/>
+      <w:numFmt w:val="lowerRoman"/>
+      <w:lvlText w:val="%6."/>
+      <w:lvlJc w:val="right"/>
+      <w:pPr>
+        <w:ind w:left="4320" w:hanging="180"/>
+      </w:pPr>
+    </w:lvl>
+    <w:lvl w:ilvl="6" w:tplc="0409000F" w:tentative="1">
+      <w:start w:val="1"/>
+      <w:numFmt w:val="decimal"/>
+      <w:lvlText w:val="%7."/>
+      <w:lvlJc w:val="left"/>
+      <w:pPr>
+        <w:ind w:left="5040" w:hanging="360"/>
+      </w:pPr>
+    </w:lvl>
+    <w:lvl w:ilvl="7" w:tplc="04090019" w:tentative="1">
+      <w:start w:val="1"/>
+      <w:numFmt w:val="lowerLetter"/>
+      <w:lvlText w:val="%8."/>
+      <w:lvlJc w:val="left"/>
+      <w:pPr>
+        <w:ind w:left="5760" w:hanging="360"/>
+      </w:pPr>
+    </w:lvl>
+    <w:lvl w:ilvl="8" w:tplc="0409001B" w:tentative="1">
+      <w:start w:val="1"/>
+      <w:numFmt w:val="lowerRoman"/>
+      <w:lvlText w:val="%9."/>
+      <w:lvlJc w:val="right"/>
+      <w:pPr>
+        <w:ind w:left="6480" w:hanging="180"/>
+      </w:pPr>
+    </w:lvl>
+  </w:abstractNum>
+  <w:abstractNum w:abstractNumId="1" w15:restartNumberingAfterBreak="0">
+    <w:nsid w:val="0BE867ED"/>
+    <w:multiLevelType w:val="hybridMultilevel"/>
+    <w:tmpl w:val="9AA2AC0A"/>
+    <w:lvl w:ilvl="0" w:tplc="04090001">
+      <w:start w:val="1"/>
+      <w:numFmt w:val="bullet"/>
+      <w:lvlText w:val=""/>
+      <w:lvlJc w:val="left"/>
+      <w:pPr>
+        <w:ind w:left="720" w:hanging="360"/>
+      </w:pPr>
+      <w:rPr>
+        <w:rFonts w:ascii="Symbol" w:hAnsi="Symbol" w:hint="default"/>
+      </w:rPr>
+    </w:lvl>
+    <w:lvl w:ilvl="1" w:tplc="04090003" w:tentative="1">
+      <w:start w:val="1"/>
+      <w:numFmt w:val="bullet"/>
+      <w:lvlText w:val="o"/>
+      <w:lvlJc w:val="left"/>
+      <w:pPr>
+        <w:ind w:left="1440" w:hanging="360"/>
+      </w:pPr>
+      <w:rPr>
+        <w:rFonts w:ascii="Courier New" w:hAnsi="Courier New" w:cs="Courier New" w:hint="default"/>
+      </w:rPr>
+    </w:lvl>
+    <w:lvl w:ilvl="2" w:tplc="04090005" w:tentative="1">
+      <w:start w:val="1"/>
+      <w:numFmt w:val="bullet"/>
+      <w:lvlText w:val=""/>
+      <w:lvlJc w:val="left"/>
+      <w:pPr>
+        <w:ind w:left="2160" w:hanging="360"/>
+      </w:pPr>
+      <w:rPr>
+        <w:rFonts w:ascii="Wingdings" w:hAnsi="Wingdings" w:hint="default"/>
+      </w:rPr>
+    </w:lvl>
+    <w:lvl w:ilvl="3" w:tplc="04090001" w:tentative="1">
+      <w:start w:val="1"/>
+      <w:numFmt w:val="bullet"/>
+      <w:lvlText w:val=""/>
+      <w:lvlJc w:val="left"/>
+      <w:pPr>
+        <w:ind w:left="2880" w:hanging="360"/>
+      </w:pPr>
+      <w:rPr>
+        <w:rFonts w:ascii="Symbol" w:hAnsi="Symbol" w:hint="default"/>
+      </w:rPr>
+    </w:lvl>
+    <w:lvl w:ilvl="4" w:tplc="04090003" w:tentative="1">
+      <w:start w:val="1"/>
+      <w:numFmt w:val="bullet"/>
+      <w:lvlText w:val="o"/>
+      <w:lvlJc w:val="left"/>
+      <w:pPr>
+        <w:ind w:left="3600" w:hanging="360"/>
+      </w:pPr>
+      <w:rPr>
+        <w:rFonts w:ascii="Courier New" w:hAnsi="Courier New" w:cs="Courier New" w:hint="default"/>
+      </w:rPr>
+    </w:lvl>
+    <w:lvl w:ilvl="5" w:tplc="04090005" w:tentative="1">
+      <w:start w:val="1"/>
+      <w:numFmt w:val="bullet"/>
+      <w:lvlText w:val=""/>
+      <w:lvlJc w:val="left"/>
+      <w:pPr>
+        <w:ind w:left="4320" w:hanging="360"/>
+      </w:pPr>
+      <w:rPr>
+        <w:rFonts w:ascii="Wingdings" w:hAnsi="Wingdings" w:hint="default"/>
+      </w:rPr>
+    </w:lvl>
+    <w:lvl w:ilvl="6" w:tplc="04090001" w:tentative="1">
+      <w:start w:val="1"/>
+      <w:numFmt w:val="bullet"/>
+      <w:lvlText w:val=""/>
+      <w:lvlJc w:val="left"/>
+      <w:pPr>
+        <w:ind w:left="5040" w:hanging="360"/>
+      </w:pPr>
+      <w:rPr>
+        <w:rFonts w:ascii="Symbol" w:hAnsi="Symbol" w:hint="default"/>
+      </w:rPr>
+    </w:lvl>
+    <w:lvl w:ilvl="7" w:tplc="04090003" w:tentative="1">
+      <w:start w:val="1"/>
+      <w:numFmt w:val="bullet"/>
+      <w:lvlText w:val="o"/>
+      <w:lvlJc w:val="left"/>
+      <w:pPr>
+        <w:ind w:left="5760" w:hanging="360"/>
+      </w:pPr>
+      <w:rPr>
+        <w:rFonts w:ascii="Courier New" w:hAnsi="Courier New" w:cs="Courier New" w:hint="default"/>
+      </w:rPr>
+    </w:lvl>
+    <w:lvl w:ilvl="8" w:tplc="04090005" w:tentative="1">
+      <w:start w:val="1"/>
+      <w:numFmt w:val="bullet"/>
+      <w:lvlText w:val=""/>
+      <w:lvlJc w:val="left"/>
+      <w:pPr>
+        <w:ind w:left="6480" w:hanging="360"/>
+      </w:pPr>
+      <w:rPr>
+        <w:rFonts w:ascii="Wingdings" w:hAnsi="Wingdings" w:hint="default"/>
+      </w:rPr>
+    </w:lvl>
+  </w:abstractNum>
+  <w:abstractNum w:abstractNumId="2" w15:restartNumberingAfterBreak="0">
+    <w:nsid w:val="0C205FA5"/>
+    <w:multiLevelType w:val="hybridMultilevel"/>
+    <w:tmpl w:val="FB9C1A2C"/>
+    <w:lvl w:ilvl="0" w:tplc="0409000F">
+      <w:start w:val="1"/>
+      <w:numFmt w:val="decimal"/>
+      <w:lvlText w:val="%1."/>
+      <w:lvlJc w:val="left"/>
+      <w:pPr>
+        <w:ind w:left="720" w:hanging="360"/>
+      </w:pPr>
+    </w:lvl>
+    <w:lvl w:ilvl="1" w:tplc="04090019">
+      <w:start w:val="1"/>
+      <w:numFmt w:val="lowerLetter"/>
+      <w:lvlText w:val="%2."/>
+      <w:lvlJc w:val="left"/>
+      <w:pPr>
+        <w:ind w:left="1440" w:hanging="360"/>
+      </w:pPr>
+    </w:lvl>
+    <w:lvl w:ilvl="2" w:tplc="0409001B" w:tentative="1">
+      <w:start w:val="1"/>
+      <w:numFmt w:val="lowerRoman"/>
+      <w:lvlText w:val="%3."/>
+      <w:lvlJc w:val="right"/>
+      <w:pPr>
+        <w:ind w:left="2160" w:hanging="180"/>
+      </w:pPr>
+    </w:lvl>
+    <w:lvl w:ilvl="3" w:tplc="0409000F" w:tentative="1">
+      <w:start w:val="1"/>
+      <w:numFmt w:val="decimal"/>
+      <w:lvlText w:val="%4."/>
+      <w:lvlJc w:val="left"/>
+      <w:pPr>
+        <w:ind w:left="2880" w:hanging="360"/>
+      </w:pPr>
+    </w:lvl>
+    <w:lvl w:ilvl="4" w:tplc="04090019" w:tentative="1">
+      <w:start w:val="1"/>
+      <w:numFmt w:val="lowerLetter"/>
+      <w:lvlText w:val="%5."/>
+      <w:lvlJc w:val="left"/>
+      <w:pPr>
+        <w:ind w:left="3600" w:hanging="360"/>
+      </w:pPr>
+    </w:lvl>
+    <w:lvl w:ilvl="5" w:tplc="0409001B" w:tentative="1">
+      <w:start w:val="1"/>
+      <w:numFmt w:val="lowerRoman"/>
+      <w:lvlText w:val="%6."/>
+      <w:lvlJc w:val="right"/>
+      <w:pPr>
+        <w:ind w:left="4320" w:hanging="180"/>
+      </w:pPr>
+    </w:lvl>
+    <w:lvl w:ilvl="6" w:tplc="0409000F" w:tentative="1">
+      <w:start w:val="1"/>
+      <w:numFmt w:val="decimal"/>
+      <w:lvlText w:val="%7."/>
+      <w:lvlJc w:val="left"/>
+      <w:pPr>
+        <w:ind w:left="5040" w:hanging="360"/>
+      </w:pPr>
+    </w:lvl>
+    <w:lvl w:ilvl="7" w:tplc="04090019" w:tentative="1">
+      <w:start w:val="1"/>
+      <w:numFmt w:val="lowerLetter"/>
+      <w:lvlText w:val="%8."/>
+      <w:lvlJc w:val="left"/>
+      <w:pPr>
+        <w:ind w:left="5760" w:hanging="360"/>
+      </w:pPr>
+    </w:lvl>
+    <w:lvl w:ilvl="8" w:tplc="0409001B" w:tentative="1">
+      <w:start w:val="1"/>
+      <w:numFmt w:val="lowerRoman"/>
+      <w:lvlText w:val="%9."/>
+      <w:lvlJc w:val="right"/>
+      <w:pPr>
+        <w:ind w:left="6480" w:hanging="180"/>
+      </w:pPr>
+    </w:lvl>
+  </w:abstractNum>
+  <w:abstractNum w:abstractNumId="3" w15:restartNumberingAfterBreak="0">
     <w:nsid w:val="4FE83ACA"/>
     <w:multiLevelType w:val="multilevel"/>
     <w:tmpl w:val="2528BB5A"/>
@@ -1727,7 +2180,7 @@
       </w:rPr>
     </w:lvl>
   </w:abstractNum>
-  <w:abstractNum w:abstractNumId="1" w15:restartNumberingAfterBreak="0">
+  <w:abstractNum w:abstractNumId="4" w15:restartNumberingAfterBreak="0">
     <w:nsid w:val="5F017DD4"/>
     <w:multiLevelType w:val="multilevel"/>
     <w:tmpl w:val="2528BB5A"/>
@@ -1840,7 +2293,7 @@
       </w:rPr>
     </w:lvl>
   </w:abstractNum>
-  <w:abstractNum w:abstractNumId="2" w15:restartNumberingAfterBreak="0">
+  <w:abstractNum w:abstractNumId="5" w15:restartNumberingAfterBreak="0">
     <w:nsid w:val="650E2987"/>
     <w:multiLevelType w:val="hybridMultilevel"/>
     <w:tmpl w:val="93803CF0"/>
@@ -1926,7 +2379,7 @@
       </w:pPr>
     </w:lvl>
   </w:abstractNum>
-  <w:abstractNum w:abstractNumId="3" w15:restartNumberingAfterBreak="0">
+  <w:abstractNum w:abstractNumId="6" w15:restartNumberingAfterBreak="0">
     <w:nsid w:val="6EF61485"/>
     <w:multiLevelType w:val="multilevel"/>
     <w:tmpl w:val="AEF473A4"/>
@@ -2039,7 +2492,7 @@
       </w:rPr>
     </w:lvl>
   </w:abstractNum>
-  <w:abstractNum w:abstractNumId="4" w15:restartNumberingAfterBreak="0">
+  <w:abstractNum w:abstractNumId="7" w15:restartNumberingAfterBreak="0">
     <w:nsid w:val="77582F4C"/>
     <w:multiLevelType w:val="multilevel"/>
     <w:tmpl w:val="2528BB5A"/>
@@ -2152,7 +2605,7 @@
       </w:rPr>
     </w:lvl>
   </w:abstractNum>
-  <w:abstractNum w:abstractNumId="5" w15:restartNumberingAfterBreak="0">
+  <w:abstractNum w:abstractNumId="8" w15:restartNumberingAfterBreak="0">
     <w:nsid w:val="7AAC656C"/>
     <w:multiLevelType w:val="multilevel"/>
     <w:tmpl w:val="3D0C75A0"/>
@@ -2266,22 +2719,31 @@
     </w:lvl>
   </w:abstractNum>
   <w:num w:numId="1" w16cid:durableId="1653019588">
+    <w:abstractNumId w:val="3"/>
+  </w:num>
+  <w:num w:numId="2" w16cid:durableId="955215992">
+    <w:abstractNumId w:val="6"/>
+  </w:num>
+  <w:num w:numId="3" w16cid:durableId="2048722045">
+    <w:abstractNumId w:val="8"/>
+  </w:num>
+  <w:num w:numId="4" w16cid:durableId="597178342">
+    <w:abstractNumId w:val="7"/>
+  </w:num>
+  <w:num w:numId="5" w16cid:durableId="418060362">
+    <w:abstractNumId w:val="4"/>
+  </w:num>
+  <w:num w:numId="6" w16cid:durableId="915163800">
+    <w:abstractNumId w:val="5"/>
+  </w:num>
+  <w:num w:numId="7" w16cid:durableId="1813866552">
     <w:abstractNumId w:val="0"/>
   </w:num>
-  <w:num w:numId="2" w16cid:durableId="955215992">
-    <w:abstractNumId w:val="3"/>
+  <w:num w:numId="8" w16cid:durableId="921335826">
+    <w:abstractNumId w:val="2"/>
   </w:num>
-  <w:num w:numId="3" w16cid:durableId="2048722045">
-    <w:abstractNumId w:val="5"/>
-  </w:num>
-  <w:num w:numId="4" w16cid:durableId="597178342">
-    <w:abstractNumId w:val="4"/>
-  </w:num>
-  <w:num w:numId="5" w16cid:durableId="418060362">
+  <w:num w:numId="9" w16cid:durableId="108624187">
     <w:abstractNumId w:val="1"/>
-  </w:num>
-  <w:num w:numId="6" w16cid:durableId="915163800">
-    <w:abstractNumId w:val="2"/>
   </w:num>
 </w:numbering>
 </file>

</xml_diff>